<commit_message>
mobile till 4th 6 23
</commit_message>
<xml_diff>
--- a/reaver.docx
+++ b/reaver.docx
@@ -192,14 +192,120 @@
           <w:sz w:val="24"/>
           <w:szCs w:val="24"/>
         </w:rPr>
-        <w:t xml:space="preserve">) my hands yea my hands they where bloody </w:t>
-      </w:r>
-      <w:r>
-        <w:rPr>
-          <w:sz w:val="24"/>
-          <w:szCs w:val="24"/>
-        </w:rPr>
-        <w:t>then I don’t remember it exactly I promised to him</w:t>
+        <w:t xml:space="preserve">) </w:t>
+      </w:r>
+      <w:r>
+        <w:rPr>
+          <w:sz w:val="24"/>
+          <w:szCs w:val="24"/>
+        </w:rPr>
+        <w:t xml:space="preserve">Then I saw </w:t>
+      </w:r>
+      <w:r>
+        <w:rPr>
+          <w:sz w:val="24"/>
+          <w:szCs w:val="24"/>
+        </w:rPr>
+        <w:t xml:space="preserve">my hands </w:t>
+      </w:r>
+      <w:r>
+        <w:rPr>
+          <w:sz w:val="24"/>
+          <w:szCs w:val="24"/>
+        </w:rPr>
+        <w:t xml:space="preserve">, </w:t>
+      </w:r>
+      <w:r>
+        <w:rPr>
+          <w:sz w:val="24"/>
+          <w:szCs w:val="24"/>
+        </w:rPr>
+        <w:t xml:space="preserve">yea my hands they where </w:t>
+      </w:r>
+      <w:r>
+        <w:rPr>
+          <w:sz w:val="24"/>
+          <w:szCs w:val="24"/>
+        </w:rPr>
+        <w:t xml:space="preserve">covered in red blood </w:t>
+      </w:r>
+      <w:r>
+        <w:rPr>
+          <w:sz w:val="24"/>
+          <w:szCs w:val="24"/>
+        </w:rPr>
+        <w:t>.</w:t>
+      </w:r>
+      <w:r>
+        <w:rPr>
+          <w:sz w:val="24"/>
+          <w:szCs w:val="24"/>
+        </w:rPr>
+        <w:t xml:space="preserve"> </w:t>
+      </w:r>
+      <w:r>
+        <w:rPr>
+          <w:sz w:val="24"/>
+          <w:szCs w:val="24"/>
+        </w:rPr>
+        <w:t xml:space="preserve">then </w:t>
+      </w:r>
+      <w:r>
+        <w:rPr>
+          <w:sz w:val="24"/>
+          <w:szCs w:val="24"/>
+        </w:rPr>
+        <w:t>I all I remember is</w:t>
+      </w:r>
+      <w:r>
+        <w:rPr>
+          <w:sz w:val="24"/>
+          <w:szCs w:val="24"/>
+        </w:rPr>
+        <w:t xml:space="preserve"> </w:t>
+      </w:r>
+      <w:r>
+        <w:rPr>
+          <w:sz w:val="24"/>
+          <w:szCs w:val="24"/>
+        </w:rPr>
+        <w:t>my hands where shivering then I hold his (god) hands and made that</w:t>
+      </w:r>
+      <w:r>
+        <w:rPr>
+          <w:sz w:val="24"/>
+          <w:szCs w:val="24"/>
+        </w:rPr>
+        <w:t xml:space="preserve"> </w:t>
+      </w:r>
+      <w:r>
+        <w:rPr>
+          <w:sz w:val="24"/>
+          <w:szCs w:val="24"/>
+        </w:rPr>
+        <w:t>promise</w:t>
+      </w:r>
+    </w:p>
+    <w:p>
+      <w:pPr>
+        <w:rPr>
+          <w:sz w:val="24"/>
+          <w:szCs w:val="24"/>
+        </w:rPr>
+      </w:pPr>
+      <w:r>
+        <w:rPr>
+          <w:sz w:val="24"/>
+          <w:szCs w:val="24"/>
+        </w:rPr>
+        <w:t xml:space="preserve">Yes </w:t>
+      </w:r>
+      <w:r>
+        <w:rPr>
+          <w:sz w:val="24"/>
+          <w:szCs w:val="24"/>
+        </w:rPr>
+        <w:t xml:space="preserve">doctor every time when I get lost or feel </w:t>
       </w:r>
     </w:p>
     <w:p>
@@ -252,6 +358,21 @@
           <w:szCs w:val="24"/>
         </w:rPr>
         <w:t xml:space="preserve">me </w:t>
+      </w:r>
+    </w:p>
+    <w:p>
+      <w:pPr>
+        <w:rPr>
+          <w:sz w:val="24"/>
+          <w:szCs w:val="24"/>
+        </w:rPr>
+      </w:pPr>
+      <w:r>
+        <w:rPr>
+          <w:sz w:val="24"/>
+          <w:szCs w:val="24"/>
+        </w:rPr>
+        <w:t xml:space="preserve">Pc update </w:t>
       </w:r>
     </w:p>
     <w:p>
@@ -728,10 +849,6 @@
     <w:uiPriority w:val="99"/>
     <w:semiHidden/>
     <w:unhideWhenUsed/>
-    <w:rPr>
-      <w:kern w:val="0"/>
-      <w14:ligatures w14:val="none"/>
-    </w:rPr>
     <w:tblPr>
       <w:tblInd w:w="0" w:type="dxa"/>
       <w:tblCellMar>

</xml_diff>